<commit_message>
update to Task List
</commit_message>
<xml_diff>
--- a/TaskList.docx
+++ b/TaskList.docx
@@ -33,6 +33,26 @@
         <w:rPr>
           <w:b/>
         </w:rPr>
+        <w:t>Create group Google Account (Jacob)</w:t>
+      </w:r>
+    </w:p>
+    <w:p>
+      <w:pPr>
+        <w:rPr>
+          <w:b/>
+        </w:rPr>
+      </w:pPr>
+    </w:p>
+    <w:p>
+      <w:pPr>
+        <w:rPr>
+          <w:b/>
+        </w:rPr>
+      </w:pPr>
+      <w:r>
+        <w:rPr>
+          <w:b/>
+        </w:rPr>
         <w:t>Top Priority</w:t>
       </w:r>
       <w:r>
@@ -58,6 +78,9 @@
       <w:r>
         <w:t>ish Content Pages:</w:t>
       </w:r>
+      <w:r>
+        <w:t xml:space="preserve"> (Jacob Redo Order of Topics)</w:t>
+      </w:r>
     </w:p>
     <w:p>
       <w:pPr>
@@ -168,6 +191,24 @@
       </w:r>
     </w:p>
     <w:p>
+      <w:pPr>
+        <w:pStyle w:val="ListParagraph"/>
+        <w:numPr>
+          <w:ilvl w:val="0"/>
+          <w:numId w:val="1"/>
+        </w:numPr>
+        <w:rPr>
+          <w:color w:val="FF0000"/>
+        </w:rPr>
+      </w:pPr>
+      <w:r>
+        <w:rPr>
+          <w:color w:val="FF0000"/>
+        </w:rPr>
+        <w:t>Vibrations (Agnes)</w:t>
+      </w:r>
+    </w:p>
+    <w:p>
       <w:r>
         <w:t>Develop Video Lectures:</w:t>
       </w:r>
@@ -189,6 +230,12 @@
         </w:rPr>
         <w:t>Particle Kinematics</w:t>
       </w:r>
+      <w:r>
+        <w:rPr>
+          <w:color w:val="FF0000"/>
+        </w:rPr>
+        <w:t xml:space="preserve"> (Rungun)</w:t>
+      </w:r>
     </w:p>
     <w:p>
       <w:pPr>
@@ -427,6 +474,12 @@
         </w:rPr>
         <w:t>Particle Kinematics</w:t>
       </w:r>
+      <w:r>
+        <w:rPr>
+          <w:color w:val="FF0000"/>
+        </w:rPr>
+        <w:t xml:space="preserve"> (Rungun)</w:t>
+      </w:r>
     </w:p>
     <w:p>
       <w:pPr>
@@ -481,6 +534,12 @@
         </w:rPr>
         <w:t>Work and Energy Method</w:t>
       </w:r>
+      <w:r>
+        <w:rPr>
+          <w:color w:val="FF0000"/>
+        </w:rPr>
+        <w:t xml:space="preserve"> (Doug)</w:t>
+      </w:r>
     </w:p>
     <w:p>
       <w:pPr>
@@ -499,571 +558,596 @@
         </w:rPr>
         <w:t>Impulse Momentum Method</w:t>
       </w:r>
+      <w:r>
+        <w:rPr>
+          <w:color w:val="FF0000"/>
+        </w:rPr>
+        <w:t xml:space="preserve"> (Doug)</w:t>
+      </w:r>
     </w:p>
     <w:p>
       <w:r>
         <w:t>Develop Introductory Videos (Jacob)</w:t>
       </w:r>
     </w:p>
-    <w:p/>
-    <w:p>
-      <w:pPr>
-        <w:rPr>
-          <w:color w:val="FF0000"/>
-        </w:rPr>
-      </w:pPr>
-    </w:p>
-    <w:p>
-      <w:pPr>
-        <w:rPr>
-          <w:color w:val="FF0000"/>
-        </w:rPr>
-      </w:pPr>
-    </w:p>
-    <w:p>
-      <w:pPr>
-        <w:rPr>
-          <w:color w:val="FF0000"/>
-        </w:rPr>
-      </w:pPr>
-    </w:p>
-    <w:p>
-      <w:pPr>
-        <w:rPr>
-          <w:color w:val="FF0000"/>
-        </w:rPr>
-      </w:pPr>
-    </w:p>
-    <w:p>
-      <w:pPr>
-        <w:rPr>
-          <w:color w:val="FF0000"/>
-        </w:rPr>
-      </w:pPr>
-    </w:p>
-    <w:p>
-      <w:pPr>
-        <w:rPr>
-          <w:b/>
-        </w:rPr>
-      </w:pPr>
-      <w:r>
-        <w:rPr>
-          <w:b/>
-        </w:rPr>
-        <w:t>Secondary Priorities:</w:t>
-      </w:r>
-    </w:p>
-    <w:p>
-      <w:r>
-        <w:t>Proofreading Existing Content:</w:t>
-      </w:r>
-    </w:p>
-    <w:p>
-      <w:pPr>
-        <w:pStyle w:val="ListParagraph"/>
-        <w:numPr>
-          <w:ilvl w:val="0"/>
-          <w:numId w:val="2"/>
-        </w:numPr>
-        <w:rPr>
-          <w:color w:val="FF0000"/>
-        </w:rPr>
-      </w:pPr>
-      <w:r>
-        <w:rPr>
-          <w:color w:val="FF0000"/>
-        </w:rPr>
-        <w:t>Newtonian Mechanics Basics</w:t>
-      </w:r>
-    </w:p>
-    <w:p>
-      <w:pPr>
-        <w:pStyle w:val="ListParagraph"/>
-        <w:numPr>
-          <w:ilvl w:val="0"/>
-          <w:numId w:val="2"/>
-        </w:numPr>
-        <w:rPr>
-          <w:color w:val="FF0000"/>
-        </w:rPr>
-      </w:pPr>
-      <w:r>
-        <w:rPr>
-          <w:color w:val="FF0000"/>
-        </w:rPr>
-        <w:t>Particle Equilibrium</w:t>
-      </w:r>
-    </w:p>
-    <w:p>
-      <w:pPr>
-        <w:pStyle w:val="ListParagraph"/>
-        <w:numPr>
-          <w:ilvl w:val="0"/>
-          <w:numId w:val="2"/>
-        </w:numPr>
-        <w:rPr>
-          <w:color w:val="FF0000"/>
-        </w:rPr>
-      </w:pPr>
-      <w:r>
-        <w:rPr>
-          <w:color w:val="FF0000"/>
-        </w:rPr>
-        <w:t>Extended Body Equilibrium</w:t>
-      </w:r>
-    </w:p>
-    <w:p>
-      <w:pPr>
-        <w:pStyle w:val="ListParagraph"/>
-        <w:numPr>
-          <w:ilvl w:val="0"/>
-          <w:numId w:val="2"/>
-        </w:numPr>
-        <w:rPr>
-          <w:color w:val="FF0000"/>
-        </w:rPr>
-      </w:pPr>
-      <w:r>
-        <w:rPr>
-          <w:color w:val="FF0000"/>
-        </w:rPr>
-        <w:t>Statically Equivalent Systems</w:t>
-      </w:r>
-    </w:p>
-    <w:p>
-      <w:pPr>
-        <w:pStyle w:val="ListParagraph"/>
-        <w:numPr>
-          <w:ilvl w:val="0"/>
-          <w:numId w:val="2"/>
-        </w:numPr>
-        <w:rPr>
-          <w:color w:val="FF0000"/>
-        </w:rPr>
-      </w:pPr>
-      <w:r>
-        <w:rPr>
-          <w:color w:val="FF0000"/>
-        </w:rPr>
-        <w:t>Engineering Structures</w:t>
-      </w:r>
-    </w:p>
-    <w:p>
-      <w:pPr>
-        <w:pStyle w:val="ListParagraph"/>
-        <w:numPr>
-          <w:ilvl w:val="0"/>
-          <w:numId w:val="2"/>
-        </w:numPr>
-        <w:rPr>
-          <w:color w:val="FF0000"/>
-        </w:rPr>
-      </w:pPr>
-      <w:r>
-        <w:rPr>
-          <w:color w:val="FF0000"/>
-        </w:rPr>
-        <w:t>Friction and Friction Applications</w:t>
-      </w:r>
-    </w:p>
-    <w:p>
-      <w:pPr>
-        <w:pStyle w:val="ListParagraph"/>
-        <w:numPr>
-          <w:ilvl w:val="0"/>
-          <w:numId w:val="2"/>
-        </w:numPr>
-        <w:rPr>
-          <w:color w:val="FF0000"/>
-        </w:rPr>
-      </w:pPr>
-      <w:r>
-        <w:rPr>
-          <w:color w:val="FF0000"/>
-        </w:rPr>
-        <w:t>Particle Kinematics</w:t>
-      </w:r>
-    </w:p>
-    <w:p>
-      <w:pPr>
-        <w:pStyle w:val="ListParagraph"/>
-        <w:numPr>
-          <w:ilvl w:val="0"/>
-          <w:numId w:val="2"/>
-        </w:numPr>
-        <w:rPr>
-          <w:color w:val="0070C0"/>
-        </w:rPr>
-      </w:pPr>
-      <w:r>
-        <w:rPr>
-          <w:color w:val="0070C0"/>
-        </w:rPr>
-        <w:t>Extended Body Kinematics</w:t>
-      </w:r>
-    </w:p>
-    <w:p>
-      <w:pPr>
-        <w:pStyle w:val="ListParagraph"/>
-        <w:numPr>
-          <w:ilvl w:val="0"/>
-          <w:numId w:val="2"/>
-        </w:numPr>
-        <w:rPr>
-          <w:color w:val="0070C0"/>
-        </w:rPr>
-      </w:pPr>
-      <w:r>
-        <w:rPr>
-          <w:color w:val="0070C0"/>
-        </w:rPr>
-        <w:t>Kinetics Force and Acceleration Method</w:t>
-      </w:r>
-    </w:p>
-    <w:p>
-      <w:pPr>
-        <w:pStyle w:val="ListParagraph"/>
-        <w:numPr>
-          <w:ilvl w:val="0"/>
-          <w:numId w:val="2"/>
-        </w:numPr>
-        <w:rPr>
-          <w:color w:val="0070C0"/>
-        </w:rPr>
-      </w:pPr>
-      <w:r>
-        <w:rPr>
-          <w:color w:val="0070C0"/>
-        </w:rPr>
-        <w:t>Work and Energy Method</w:t>
-      </w:r>
-    </w:p>
-    <w:p>
-      <w:pPr>
-        <w:pStyle w:val="ListParagraph"/>
-        <w:numPr>
-          <w:ilvl w:val="0"/>
-          <w:numId w:val="2"/>
-        </w:numPr>
-        <w:rPr>
-          <w:color w:val="0070C0"/>
-        </w:rPr>
-      </w:pPr>
-      <w:r>
-        <w:rPr>
-          <w:color w:val="0070C0"/>
-        </w:rPr>
-        <w:t>Impulse Momentum Method</w:t>
-      </w:r>
-    </w:p>
-    <w:p>
-      <w:pPr>
-        <w:pStyle w:val="ListParagraph"/>
-        <w:numPr>
-          <w:ilvl w:val="0"/>
-          <w:numId w:val="2"/>
-        </w:numPr>
-        <w:rPr>
-          <w:color w:val="FF0000"/>
-        </w:rPr>
-      </w:pPr>
-      <w:r>
-        <w:rPr>
-          <w:color w:val="FF0000"/>
-        </w:rPr>
-        <w:t>Vector and Matrix Math</w:t>
-      </w:r>
-    </w:p>
-    <w:p>
-      <w:pPr>
-        <w:pStyle w:val="ListParagraph"/>
-        <w:numPr>
-          <w:ilvl w:val="0"/>
-          <w:numId w:val="2"/>
-        </w:numPr>
-        <w:rPr>
-          <w:color w:val="FF0000"/>
-        </w:rPr>
-      </w:pPr>
-      <w:r>
-        <w:rPr>
-          <w:color w:val="FF0000"/>
-        </w:rPr>
-        <w:t>Moment Integrals</w:t>
-      </w:r>
-    </w:p>
-    <w:p>
-      <w:r>
-        <w:t>Development and Integration of Webworks</w:t>
-      </w:r>
-      <w:r>
-        <w:t>:</w:t>
-      </w:r>
-    </w:p>
-    <w:p>
-      <w:pPr>
-        <w:pStyle w:val="ListParagraph"/>
-        <w:numPr>
-          <w:ilvl w:val="0"/>
-          <w:numId w:val="2"/>
-        </w:numPr>
-        <w:rPr>
-          <w:color w:val="FF0000"/>
-        </w:rPr>
-      </w:pPr>
-      <w:r>
-        <w:rPr>
-          <w:color w:val="FF0000"/>
-        </w:rPr>
-        <w:t>Newtonian Mechanics Basics</w:t>
-      </w:r>
-    </w:p>
-    <w:p>
-      <w:pPr>
-        <w:pStyle w:val="ListParagraph"/>
-        <w:numPr>
-          <w:ilvl w:val="0"/>
-          <w:numId w:val="2"/>
-        </w:numPr>
-        <w:rPr>
-          <w:color w:val="FF0000"/>
-        </w:rPr>
-      </w:pPr>
-      <w:r>
-        <w:rPr>
-          <w:color w:val="FF0000"/>
-        </w:rPr>
-        <w:t>Particle Equilibrium</w:t>
-      </w:r>
-    </w:p>
-    <w:p>
-      <w:pPr>
-        <w:pStyle w:val="ListParagraph"/>
-        <w:numPr>
-          <w:ilvl w:val="0"/>
-          <w:numId w:val="2"/>
-        </w:numPr>
-        <w:rPr>
-          <w:color w:val="FF0000"/>
-        </w:rPr>
-      </w:pPr>
-      <w:r>
-        <w:rPr>
-          <w:color w:val="FF0000"/>
-        </w:rPr>
-        <w:t>Extended Body Equilibrium</w:t>
-      </w:r>
-    </w:p>
-    <w:p>
-      <w:pPr>
-        <w:pStyle w:val="ListParagraph"/>
-        <w:numPr>
-          <w:ilvl w:val="0"/>
-          <w:numId w:val="2"/>
-        </w:numPr>
-        <w:rPr>
-          <w:color w:val="FF0000"/>
-        </w:rPr>
-      </w:pPr>
-      <w:r>
-        <w:rPr>
-          <w:color w:val="FF0000"/>
-        </w:rPr>
-        <w:t>Statically Equivalent Systems</w:t>
-      </w:r>
-    </w:p>
-    <w:p>
-      <w:pPr>
-        <w:pStyle w:val="ListParagraph"/>
-        <w:numPr>
-          <w:ilvl w:val="0"/>
-          <w:numId w:val="2"/>
-        </w:numPr>
-        <w:rPr>
-          <w:color w:val="FF0000"/>
-        </w:rPr>
-      </w:pPr>
-      <w:r>
-        <w:rPr>
-          <w:color w:val="FF0000"/>
-        </w:rPr>
-        <w:t>Engineering Structures</w:t>
-      </w:r>
-    </w:p>
-    <w:p>
-      <w:pPr>
-        <w:pStyle w:val="ListParagraph"/>
-        <w:numPr>
-          <w:ilvl w:val="0"/>
-          <w:numId w:val="2"/>
-        </w:numPr>
-        <w:rPr>
-          <w:color w:val="FF0000"/>
-        </w:rPr>
-      </w:pPr>
-      <w:r>
-        <w:rPr>
-          <w:color w:val="FF0000"/>
-        </w:rPr>
-        <w:t>Friction and Friction Applications</w:t>
-      </w:r>
-    </w:p>
-    <w:p>
-      <w:pPr>
-        <w:pStyle w:val="ListParagraph"/>
-        <w:numPr>
-          <w:ilvl w:val="0"/>
-          <w:numId w:val="2"/>
-        </w:numPr>
-        <w:rPr>
-          <w:color w:val="FF0000"/>
-        </w:rPr>
-      </w:pPr>
-      <w:r>
-        <w:rPr>
-          <w:color w:val="FF0000"/>
-        </w:rPr>
-        <w:t>Particle Kinematics</w:t>
-      </w:r>
-    </w:p>
-    <w:p>
-      <w:pPr>
-        <w:pStyle w:val="ListParagraph"/>
-        <w:numPr>
-          <w:ilvl w:val="0"/>
-          <w:numId w:val="2"/>
-        </w:numPr>
-        <w:rPr>
-          <w:color w:val="0070C0"/>
-        </w:rPr>
-      </w:pPr>
-      <w:r>
-        <w:rPr>
-          <w:color w:val="0070C0"/>
-        </w:rPr>
-        <w:t>Extended Body Kinematics</w:t>
-      </w:r>
-    </w:p>
-    <w:p>
-      <w:pPr>
-        <w:pStyle w:val="ListParagraph"/>
-        <w:numPr>
-          <w:ilvl w:val="0"/>
-          <w:numId w:val="2"/>
-        </w:numPr>
-        <w:rPr>
-          <w:color w:val="0070C0"/>
-        </w:rPr>
-      </w:pPr>
-      <w:r>
-        <w:rPr>
-          <w:color w:val="0070C0"/>
-        </w:rPr>
-        <w:t>Kinetics Force and Acceleration Method</w:t>
-      </w:r>
-    </w:p>
-    <w:p>
-      <w:pPr>
-        <w:pStyle w:val="ListParagraph"/>
-        <w:numPr>
-          <w:ilvl w:val="0"/>
-          <w:numId w:val="2"/>
-        </w:numPr>
-        <w:rPr>
-          <w:color w:val="0070C0"/>
-        </w:rPr>
-      </w:pPr>
-      <w:r>
-        <w:rPr>
-          <w:color w:val="0070C0"/>
-        </w:rPr>
-        <w:t>Work and Energy Method</w:t>
-      </w:r>
-    </w:p>
-    <w:p>
-      <w:pPr>
-        <w:pStyle w:val="ListParagraph"/>
-        <w:numPr>
-          <w:ilvl w:val="0"/>
-          <w:numId w:val="2"/>
-        </w:numPr>
-        <w:rPr>
-          <w:color w:val="0070C0"/>
-        </w:rPr>
-      </w:pPr>
-      <w:r>
-        <w:rPr>
-          <w:color w:val="0070C0"/>
-        </w:rPr>
-        <w:t>Impulse Momentum Method</w:t>
-      </w:r>
-    </w:p>
-    <w:p>
-      <w:pPr>
-        <w:pStyle w:val="ListParagraph"/>
-        <w:numPr>
-          <w:ilvl w:val="0"/>
-          <w:numId w:val="2"/>
-        </w:numPr>
-        <w:rPr>
-          <w:color w:val="FF0000"/>
-        </w:rPr>
-      </w:pPr>
-      <w:r>
-        <w:rPr>
-          <w:color w:val="FF0000"/>
-        </w:rPr>
-        <w:t>Vector and Matrix Math</w:t>
-      </w:r>
-    </w:p>
-    <w:p>
-      <w:pPr>
-        <w:pStyle w:val="ListParagraph"/>
-        <w:numPr>
-          <w:ilvl w:val="0"/>
-          <w:numId w:val="2"/>
-        </w:numPr>
-        <w:rPr>
-          <w:color w:val="FF0000"/>
-        </w:rPr>
-      </w:pPr>
-      <w:r>
-        <w:rPr>
-          <w:color w:val="FF0000"/>
-        </w:rPr>
-        <w:t>Moment Integrals</w:t>
-      </w:r>
-    </w:p>
-    <w:p>
-      <w:pPr>
-        <w:pStyle w:val="ListParagraph"/>
-        <w:rPr>
-          <w:color w:val="0070C0"/>
-        </w:rPr>
-      </w:pPr>
-    </w:p>
-    <w:p>
-      <w:pPr>
-        <w:rPr>
-          <w:color w:val="000000" w:themeColor="text1"/>
-        </w:rPr>
-      </w:pPr>
-      <w:r>
-        <w:rPr>
-          <w:color w:val="000000" w:themeColor="text1"/>
-        </w:rPr>
-        <w:t xml:space="preserve">Replacing Image Formulas with </w:t>
-      </w:r>
-      <w:proofErr w:type="spellStart"/>
-      <w:r>
-        <w:rPr>
-          <w:color w:val="000000" w:themeColor="text1"/>
-        </w:rPr>
-        <w:t>LaTEX</w:t>
-      </w:r>
+    <w:p>
       <w:bookmarkStart w:id="0" w:name="_GoBack"/>
       <w:bookmarkEnd w:id="0"/>
+    </w:p>
+    <w:p>
+      <w:pPr>
+        <w:rPr>
+          <w:color w:val="FF0000"/>
+        </w:rPr>
+      </w:pPr>
+    </w:p>
+    <w:p>
+      <w:pPr>
+        <w:rPr>
+          <w:color w:val="FF0000"/>
+        </w:rPr>
+      </w:pPr>
+    </w:p>
+    <w:p>
+      <w:pPr>
+        <w:rPr>
+          <w:color w:val="FF0000"/>
+        </w:rPr>
+      </w:pPr>
+    </w:p>
+    <w:p>
+      <w:pPr>
+        <w:rPr>
+          <w:color w:val="FF0000"/>
+        </w:rPr>
+      </w:pPr>
+    </w:p>
+    <w:p>
+      <w:pPr>
+        <w:rPr>
+          <w:color w:val="FF0000"/>
+        </w:rPr>
+      </w:pPr>
+    </w:p>
+    <w:p>
+      <w:pPr>
+        <w:rPr>
+          <w:b/>
+        </w:rPr>
+      </w:pPr>
+      <w:r>
+        <w:rPr>
+          <w:b/>
+        </w:rPr>
+        <w:t>Secondary Priorities:</w:t>
+      </w:r>
+    </w:p>
+    <w:p>
+      <w:r>
+        <w:t>Proofreading Existing Content:</w:t>
+      </w:r>
+    </w:p>
+    <w:p>
+      <w:pPr>
+        <w:pStyle w:val="ListParagraph"/>
+        <w:numPr>
+          <w:ilvl w:val="0"/>
+          <w:numId w:val="2"/>
+        </w:numPr>
+        <w:rPr>
+          <w:color w:val="FF0000"/>
+        </w:rPr>
+      </w:pPr>
+      <w:r>
+        <w:rPr>
+          <w:color w:val="FF0000"/>
+        </w:rPr>
+        <w:t>Newtonian Mechanics Basics</w:t>
+      </w:r>
+    </w:p>
+    <w:p>
+      <w:pPr>
+        <w:pStyle w:val="ListParagraph"/>
+        <w:numPr>
+          <w:ilvl w:val="0"/>
+          <w:numId w:val="2"/>
+        </w:numPr>
+        <w:rPr>
+          <w:color w:val="FF0000"/>
+        </w:rPr>
+      </w:pPr>
+      <w:r>
+        <w:rPr>
+          <w:color w:val="FF0000"/>
+        </w:rPr>
+        <w:t>Particle Equilibrium</w:t>
+      </w:r>
+    </w:p>
+    <w:p>
+      <w:pPr>
+        <w:pStyle w:val="ListParagraph"/>
+        <w:numPr>
+          <w:ilvl w:val="0"/>
+          <w:numId w:val="2"/>
+        </w:numPr>
+        <w:rPr>
+          <w:color w:val="FF0000"/>
+        </w:rPr>
+      </w:pPr>
+      <w:r>
+        <w:rPr>
+          <w:color w:val="FF0000"/>
+        </w:rPr>
+        <w:t>Extended Body Equilibrium</w:t>
+      </w:r>
+    </w:p>
+    <w:p>
+      <w:pPr>
+        <w:pStyle w:val="ListParagraph"/>
+        <w:numPr>
+          <w:ilvl w:val="0"/>
+          <w:numId w:val="2"/>
+        </w:numPr>
+        <w:rPr>
+          <w:color w:val="FF0000"/>
+        </w:rPr>
+      </w:pPr>
+      <w:r>
+        <w:rPr>
+          <w:color w:val="FF0000"/>
+        </w:rPr>
+        <w:t>Statically Equivalent Systems</w:t>
+      </w:r>
+    </w:p>
+    <w:p>
+      <w:pPr>
+        <w:pStyle w:val="ListParagraph"/>
+        <w:numPr>
+          <w:ilvl w:val="0"/>
+          <w:numId w:val="2"/>
+        </w:numPr>
+        <w:rPr>
+          <w:color w:val="FF0000"/>
+        </w:rPr>
+      </w:pPr>
+      <w:r>
+        <w:rPr>
+          <w:color w:val="FF0000"/>
+        </w:rPr>
+        <w:t>Engineering Structures</w:t>
+      </w:r>
+    </w:p>
+    <w:p>
+      <w:pPr>
+        <w:pStyle w:val="ListParagraph"/>
+        <w:numPr>
+          <w:ilvl w:val="0"/>
+          <w:numId w:val="2"/>
+        </w:numPr>
+        <w:rPr>
+          <w:color w:val="FF0000"/>
+        </w:rPr>
+      </w:pPr>
+      <w:r>
+        <w:rPr>
+          <w:color w:val="FF0000"/>
+        </w:rPr>
+        <w:t>Friction and Friction Applications</w:t>
+      </w:r>
+    </w:p>
+    <w:p>
+      <w:pPr>
+        <w:pStyle w:val="ListParagraph"/>
+        <w:numPr>
+          <w:ilvl w:val="0"/>
+          <w:numId w:val="2"/>
+        </w:numPr>
+        <w:rPr>
+          <w:color w:val="FF0000"/>
+        </w:rPr>
+      </w:pPr>
+      <w:r>
+        <w:rPr>
+          <w:color w:val="FF0000"/>
+        </w:rPr>
+        <w:t>Particle Kinematics</w:t>
+      </w:r>
+      <w:r>
+        <w:rPr>
+          <w:color w:val="FF0000"/>
+        </w:rPr>
+        <w:t xml:space="preserve"> (Joan)</w:t>
+      </w:r>
+    </w:p>
+    <w:p>
+      <w:pPr>
+        <w:pStyle w:val="ListParagraph"/>
+        <w:numPr>
+          <w:ilvl w:val="0"/>
+          <w:numId w:val="2"/>
+        </w:numPr>
+        <w:rPr>
+          <w:color w:val="0070C0"/>
+        </w:rPr>
+      </w:pPr>
+      <w:r>
+        <w:rPr>
+          <w:color w:val="0070C0"/>
+        </w:rPr>
+        <w:t>Extended Body Kinematics</w:t>
+      </w:r>
+    </w:p>
+    <w:p>
+      <w:pPr>
+        <w:pStyle w:val="ListParagraph"/>
+        <w:numPr>
+          <w:ilvl w:val="0"/>
+          <w:numId w:val="2"/>
+        </w:numPr>
+        <w:rPr>
+          <w:color w:val="0070C0"/>
+        </w:rPr>
+      </w:pPr>
+      <w:r>
+        <w:rPr>
+          <w:color w:val="0070C0"/>
+        </w:rPr>
+        <w:t>Kinetics Force and Acceleration Method</w:t>
+      </w:r>
+    </w:p>
+    <w:p>
+      <w:pPr>
+        <w:pStyle w:val="ListParagraph"/>
+        <w:numPr>
+          <w:ilvl w:val="0"/>
+          <w:numId w:val="2"/>
+        </w:numPr>
+        <w:rPr>
+          <w:color w:val="0070C0"/>
+        </w:rPr>
+      </w:pPr>
+      <w:r>
+        <w:rPr>
+          <w:color w:val="0070C0"/>
+        </w:rPr>
+        <w:t>Work and Energy Method</w:t>
+      </w:r>
+    </w:p>
+    <w:p>
+      <w:pPr>
+        <w:pStyle w:val="ListParagraph"/>
+        <w:numPr>
+          <w:ilvl w:val="0"/>
+          <w:numId w:val="2"/>
+        </w:numPr>
+        <w:rPr>
+          <w:color w:val="0070C0"/>
+        </w:rPr>
+      </w:pPr>
+      <w:r>
+        <w:rPr>
+          <w:color w:val="0070C0"/>
+        </w:rPr>
+        <w:t>Impulse Momentum Method</w:t>
+      </w:r>
+    </w:p>
+    <w:p>
+      <w:pPr>
+        <w:pStyle w:val="ListParagraph"/>
+        <w:numPr>
+          <w:ilvl w:val="0"/>
+          <w:numId w:val="2"/>
+        </w:numPr>
+        <w:rPr>
+          <w:color w:val="FF0000"/>
+        </w:rPr>
+      </w:pPr>
+      <w:r>
+        <w:rPr>
+          <w:color w:val="FF0000"/>
+        </w:rPr>
+        <w:t>Vector and Matrix Math</w:t>
+      </w:r>
+    </w:p>
+    <w:p>
+      <w:pPr>
+        <w:pStyle w:val="ListParagraph"/>
+        <w:numPr>
+          <w:ilvl w:val="0"/>
+          <w:numId w:val="2"/>
+        </w:numPr>
+        <w:rPr>
+          <w:color w:val="FF0000"/>
+        </w:rPr>
+      </w:pPr>
+      <w:r>
+        <w:rPr>
+          <w:color w:val="FF0000"/>
+        </w:rPr>
+        <w:t>Moment Integrals</w:t>
+      </w:r>
+    </w:p>
+    <w:p>
+      <w:r>
+        <w:t>Development and Integration of Webworks</w:t>
+      </w:r>
+      <w:r>
+        <w:t>:</w:t>
+      </w:r>
+    </w:p>
+    <w:p>
+      <w:pPr>
+        <w:pStyle w:val="ListParagraph"/>
+        <w:numPr>
+          <w:ilvl w:val="0"/>
+          <w:numId w:val="2"/>
+        </w:numPr>
+        <w:rPr>
+          <w:color w:val="FF0000"/>
+        </w:rPr>
+      </w:pPr>
+      <w:r>
+        <w:rPr>
+          <w:color w:val="FF0000"/>
+        </w:rPr>
+        <w:t>Newtonian Mechanics Basics</w:t>
+      </w:r>
+    </w:p>
+    <w:p>
+      <w:pPr>
+        <w:pStyle w:val="ListParagraph"/>
+        <w:numPr>
+          <w:ilvl w:val="0"/>
+          <w:numId w:val="2"/>
+        </w:numPr>
+        <w:rPr>
+          <w:color w:val="FF0000"/>
+        </w:rPr>
+      </w:pPr>
+      <w:r>
+        <w:rPr>
+          <w:color w:val="FF0000"/>
+        </w:rPr>
+        <w:t>Particle Equilibrium</w:t>
+      </w:r>
+    </w:p>
+    <w:p>
+      <w:pPr>
+        <w:pStyle w:val="ListParagraph"/>
+        <w:numPr>
+          <w:ilvl w:val="0"/>
+          <w:numId w:val="2"/>
+        </w:numPr>
+        <w:rPr>
+          <w:color w:val="FF0000"/>
+        </w:rPr>
+      </w:pPr>
+      <w:r>
+        <w:rPr>
+          <w:color w:val="FF0000"/>
+        </w:rPr>
+        <w:t>Extended Body Equilibrium</w:t>
+      </w:r>
+    </w:p>
+    <w:p>
+      <w:pPr>
+        <w:pStyle w:val="ListParagraph"/>
+        <w:numPr>
+          <w:ilvl w:val="0"/>
+          <w:numId w:val="2"/>
+        </w:numPr>
+        <w:rPr>
+          <w:color w:val="FF0000"/>
+        </w:rPr>
+      </w:pPr>
+      <w:r>
+        <w:rPr>
+          <w:color w:val="FF0000"/>
+        </w:rPr>
+        <w:t>Statically Equivalent Systems</w:t>
+      </w:r>
+    </w:p>
+    <w:p>
+      <w:pPr>
+        <w:pStyle w:val="ListParagraph"/>
+        <w:numPr>
+          <w:ilvl w:val="0"/>
+          <w:numId w:val="2"/>
+        </w:numPr>
+        <w:rPr>
+          <w:color w:val="FF0000"/>
+        </w:rPr>
+      </w:pPr>
+      <w:r>
+        <w:rPr>
+          <w:color w:val="FF0000"/>
+        </w:rPr>
+        <w:t>Engineering Structures</w:t>
+      </w:r>
+    </w:p>
+    <w:p>
+      <w:pPr>
+        <w:pStyle w:val="ListParagraph"/>
+        <w:numPr>
+          <w:ilvl w:val="0"/>
+          <w:numId w:val="2"/>
+        </w:numPr>
+        <w:rPr>
+          <w:color w:val="FF0000"/>
+        </w:rPr>
+      </w:pPr>
+      <w:r>
+        <w:rPr>
+          <w:color w:val="FF0000"/>
+        </w:rPr>
+        <w:t>Friction and Friction Applications</w:t>
+      </w:r>
+    </w:p>
+    <w:p>
+      <w:pPr>
+        <w:pStyle w:val="ListParagraph"/>
+        <w:numPr>
+          <w:ilvl w:val="0"/>
+          <w:numId w:val="2"/>
+        </w:numPr>
+        <w:rPr>
+          <w:color w:val="FF0000"/>
+        </w:rPr>
+      </w:pPr>
+      <w:r>
+        <w:rPr>
+          <w:color w:val="FF0000"/>
+        </w:rPr>
+        <w:t>Particle Kinematics</w:t>
+      </w:r>
+    </w:p>
+    <w:p>
+      <w:pPr>
+        <w:pStyle w:val="ListParagraph"/>
+        <w:numPr>
+          <w:ilvl w:val="0"/>
+          <w:numId w:val="2"/>
+        </w:numPr>
+        <w:rPr>
+          <w:color w:val="0070C0"/>
+        </w:rPr>
+      </w:pPr>
+      <w:r>
+        <w:rPr>
+          <w:color w:val="0070C0"/>
+        </w:rPr>
+        <w:t>Extended Body Kinematics</w:t>
+      </w:r>
+      <w:r>
+        <w:rPr>
+          <w:color w:val="0070C0"/>
+        </w:rPr>
+        <w:t xml:space="preserve"> </w:t>
+      </w:r>
+    </w:p>
+    <w:p>
+      <w:pPr>
+        <w:pStyle w:val="ListParagraph"/>
+        <w:numPr>
+          <w:ilvl w:val="0"/>
+          <w:numId w:val="2"/>
+        </w:numPr>
+        <w:rPr>
+          <w:color w:val="0070C0"/>
+        </w:rPr>
+      </w:pPr>
+      <w:r>
+        <w:rPr>
+          <w:color w:val="0070C0"/>
+        </w:rPr>
+        <w:t>Kinetics Force and Acceleration Method</w:t>
+      </w:r>
+      <w:r>
+        <w:rPr>
+          <w:color w:val="0070C0"/>
+        </w:rPr>
+        <w:t xml:space="preserve"> (Agnes’s Student)</w:t>
+      </w:r>
+    </w:p>
+    <w:p>
+      <w:pPr>
+        <w:pStyle w:val="ListParagraph"/>
+        <w:numPr>
+          <w:ilvl w:val="0"/>
+          <w:numId w:val="2"/>
+        </w:numPr>
+        <w:rPr>
+          <w:color w:val="0070C0"/>
+        </w:rPr>
+      </w:pPr>
+      <w:r>
+        <w:rPr>
+          <w:color w:val="0070C0"/>
+        </w:rPr>
+        <w:t>Work and Energy Method</w:t>
+      </w:r>
+    </w:p>
+    <w:p>
+      <w:pPr>
+        <w:pStyle w:val="ListParagraph"/>
+        <w:numPr>
+          <w:ilvl w:val="0"/>
+          <w:numId w:val="2"/>
+        </w:numPr>
+        <w:rPr>
+          <w:color w:val="0070C0"/>
+        </w:rPr>
+      </w:pPr>
+      <w:r>
+        <w:rPr>
+          <w:color w:val="0070C0"/>
+        </w:rPr>
+        <w:t>Impulse Momentum Method</w:t>
+      </w:r>
+    </w:p>
+    <w:p>
+      <w:pPr>
+        <w:pStyle w:val="ListParagraph"/>
+        <w:numPr>
+          <w:ilvl w:val="0"/>
+          <w:numId w:val="2"/>
+        </w:numPr>
+        <w:rPr>
+          <w:color w:val="FF0000"/>
+        </w:rPr>
+      </w:pPr>
+      <w:r>
+        <w:rPr>
+          <w:color w:val="FF0000"/>
+        </w:rPr>
+        <w:t>Vector and Matrix Math</w:t>
+      </w:r>
+    </w:p>
+    <w:p>
+      <w:pPr>
+        <w:pStyle w:val="ListParagraph"/>
+        <w:numPr>
+          <w:ilvl w:val="0"/>
+          <w:numId w:val="2"/>
+        </w:numPr>
+        <w:rPr>
+          <w:color w:val="FF0000"/>
+        </w:rPr>
+      </w:pPr>
+      <w:r>
+        <w:rPr>
+          <w:color w:val="FF0000"/>
+        </w:rPr>
+        <w:t>Moment Integrals</w:t>
+      </w:r>
+    </w:p>
+    <w:p>
+      <w:pPr>
+        <w:pStyle w:val="ListParagraph"/>
+        <w:rPr>
+          <w:color w:val="0070C0"/>
+        </w:rPr>
+      </w:pPr>
+    </w:p>
+    <w:p>
+      <w:pPr>
+        <w:rPr>
+          <w:color w:val="000000" w:themeColor="text1"/>
+        </w:rPr>
+      </w:pPr>
+      <w:r>
+        <w:rPr>
+          <w:color w:val="000000" w:themeColor="text1"/>
+        </w:rPr>
+        <w:t xml:space="preserve">Replacing Image Formulas with </w:t>
+      </w:r>
+      <w:proofErr w:type="spellStart"/>
+      <w:r>
+        <w:rPr>
+          <w:color w:val="000000" w:themeColor="text1"/>
+        </w:rPr>
+        <w:t>LaTEX</w:t>
+      </w:r>
       <w:proofErr w:type="spellEnd"/>
     </w:p>
     <w:p>
@@ -1083,6 +1167,12 @@
         </w:rPr>
         <w:t>Newtonian Mechanics Basics</w:t>
       </w:r>
+      <w:r>
+        <w:rPr>
+          <w:color w:val="FF0000"/>
+        </w:rPr>
+        <w:t xml:space="preserve"> (Rungun)</w:t>
+      </w:r>
     </w:p>
     <w:p>
       <w:pPr>
@@ -1101,6 +1191,12 @@
         </w:rPr>
         <w:t>Particle Equilibrium</w:t>
       </w:r>
+      <w:r>
+        <w:rPr>
+          <w:color w:val="FF0000"/>
+        </w:rPr>
+        <w:t xml:space="preserve"> (Rungun)</w:t>
+      </w:r>
     </w:p>
     <w:p>
       <w:pPr>
@@ -1119,22 +1215,29 @@
         </w:rPr>
         <w:t>Extended Body Equilibrium</w:t>
       </w:r>
-    </w:p>
-    <w:p>
-      <w:pPr>
-        <w:pStyle w:val="ListParagraph"/>
-        <w:numPr>
-          <w:ilvl w:val="0"/>
-          <w:numId w:val="2"/>
-        </w:numPr>
-        <w:rPr>
-          <w:color w:val="FF0000"/>
-        </w:rPr>
-      </w:pPr>
-      <w:r>
-        <w:rPr>
-          <w:color w:val="FF0000"/>
-        </w:rPr>
+      <w:r>
+        <w:rPr>
+          <w:color w:val="FF0000"/>
+        </w:rPr>
+        <w:t xml:space="preserve"> (Rungun)</w:t>
+      </w:r>
+    </w:p>
+    <w:p>
+      <w:pPr>
+        <w:pStyle w:val="ListParagraph"/>
+        <w:numPr>
+          <w:ilvl w:val="0"/>
+          <w:numId w:val="2"/>
+        </w:numPr>
+        <w:rPr>
+          <w:color w:val="FF0000"/>
+        </w:rPr>
+      </w:pPr>
+      <w:r>
+        <w:rPr>
+          <w:color w:val="FF0000"/>
+        </w:rPr>
+        <w:lastRenderedPageBreak/>
         <w:t>Statically Equivalent Systems</w:t>
       </w:r>
     </w:p>
@@ -1189,7 +1292,6 @@
         <w:rPr>
           <w:color w:val="00B050"/>
         </w:rPr>
-        <w:lastRenderedPageBreak/>
         <w:t>Particle Kinematics</w:t>
       </w:r>
     </w:p>

</xml_diff>